<commit_message>
Se eliminó el Motivo de Envío
</commit_message>
<xml_diff>
--- a/02. Modelado de Requerimientos/Modelo de Casos De Uso/Trazos/Ventas/Pedido/283_Modificar_Pedido.docx
+++ b/02. Modelado de Requerimientos/Modelo de Casos De Uso/Trazos/Ventas/Pedido/283_Modificar_Pedido.docx
@@ -4,7 +4,7 @@
   <w:body>
     <w:tbl>
       <w:tblPr>
-        <w:tblStyle w:val="Tablaconcuadrcula"/>
+        <w:tblStyle w:val="TableGrid"/>
         <w:tblW w:w="8472" w:type="dxa"/>
         <w:tblInd w:w="250" w:type="dxa"/>
         <w:tblLayout w:type="fixed"/>
@@ -1303,7 +1303,7 @@
           </w:tcPr>
           <w:p>
             <w:pPr>
-              <w:pStyle w:val="Prrafodelista"/>
+              <w:pStyle w:val="ListParagraph"/>
               <w:numPr>
                 <w:ilvl w:val="0"/>
                 <w:numId w:val="1"/>
@@ -1374,7 +1374,7 @@
           </w:tcPr>
           <w:p>
             <w:pPr>
-              <w:pStyle w:val="Prrafodelista"/>
+              <w:pStyle w:val="ListParagraph"/>
               <w:numPr>
                 <w:ilvl w:val="0"/>
                 <w:numId w:val="1"/>
@@ -1396,7 +1396,7 @@
           </w:p>
           <w:p>
             <w:pPr>
-              <w:pStyle w:val="Prrafodelista"/>
+              <w:pStyle w:val="ListParagraph"/>
               <w:numPr>
                 <w:ilvl w:val="0"/>
                 <w:numId w:val="1"/>
@@ -1483,7 +1483,7 @@
           </w:tcPr>
           <w:p>
             <w:pPr>
-              <w:pStyle w:val="Prrafodelista"/>
+              <w:pStyle w:val="ListParagraph"/>
               <w:numPr>
                 <w:ilvl w:val="0"/>
                 <w:numId w:val="3"/>
@@ -1524,7 +1524,7 @@
           </w:tcPr>
           <w:p>
             <w:pPr>
-              <w:pStyle w:val="Prrafodelista"/>
+              <w:pStyle w:val="ListParagraph"/>
               <w:ind w:left="230"/>
               <w:jc w:val="both"/>
             </w:pPr>
@@ -1548,7 +1548,7 @@
           </w:tcPr>
           <w:p>
             <w:pPr>
-              <w:pStyle w:val="Prrafodelista"/>
+              <w:pStyle w:val="ListParagraph"/>
               <w:numPr>
                 <w:ilvl w:val="0"/>
                 <w:numId w:val="3"/>
@@ -1586,7 +1586,7 @@
           </w:tcPr>
           <w:p>
             <w:pPr>
-              <w:pStyle w:val="Prrafodelista"/>
+              <w:pStyle w:val="ListParagraph"/>
               <w:ind w:left="230"/>
               <w:jc w:val="both"/>
             </w:pPr>
@@ -1610,7 +1610,7 @@
           </w:tcPr>
           <w:p>
             <w:pPr>
-              <w:pStyle w:val="Prrafodelista"/>
+              <w:pStyle w:val="ListParagraph"/>
               <w:numPr>
                 <w:ilvl w:val="0"/>
                 <w:numId w:val="3"/>
@@ -1648,7 +1648,7 @@
           </w:tcPr>
           <w:p>
             <w:pPr>
-              <w:pStyle w:val="Prrafodelista"/>
+              <w:pStyle w:val="ListParagraph"/>
               <w:numPr>
                 <w:ilvl w:val="1"/>
                 <w:numId w:val="3"/>
@@ -1672,7 +1672,7 @@
           </w:p>
           <w:p>
             <w:pPr>
-              <w:pStyle w:val="Prrafodelista"/>
+              <w:pStyle w:val="ListParagraph"/>
               <w:numPr>
                 <w:ilvl w:val="2"/>
                 <w:numId w:val="3"/>
@@ -1709,7 +1709,7 @@
           </w:p>
           <w:p>
             <w:pPr>
-              <w:pStyle w:val="Prrafodelista"/>
+              <w:pStyle w:val="ListParagraph"/>
               <w:numPr>
                 <w:ilvl w:val="3"/>
                 <w:numId w:val="3"/>
@@ -1722,7 +1722,7 @@
           </w:p>
           <w:p>
             <w:pPr>
-              <w:pStyle w:val="Prrafodelista"/>
+              <w:pStyle w:val="ListParagraph"/>
               <w:numPr>
                 <w:ilvl w:val="4"/>
                 <w:numId w:val="3"/>
@@ -1735,7 +1735,7 @@
           </w:p>
           <w:p>
             <w:pPr>
-              <w:pStyle w:val="Prrafodelista"/>
+              <w:pStyle w:val="ListParagraph"/>
               <w:numPr>
                 <w:ilvl w:val="3"/>
                 <w:numId w:val="3"/>
@@ -1748,7 +1748,7 @@
           </w:p>
           <w:p>
             <w:pPr>
-              <w:pStyle w:val="Prrafodelista"/>
+              <w:pStyle w:val="ListParagraph"/>
               <w:numPr>
                 <w:ilvl w:val="4"/>
                 <w:numId w:val="3"/>
@@ -1770,7 +1770,7 @@
           </w:p>
           <w:p>
             <w:pPr>
-              <w:pStyle w:val="Prrafodelista"/>
+              <w:pStyle w:val="ListParagraph"/>
               <w:numPr>
                 <w:ilvl w:val="4"/>
                 <w:numId w:val="3"/>
@@ -1800,7 +1800,7 @@
           </w:tcPr>
           <w:p>
             <w:pPr>
-              <w:pStyle w:val="Prrafodelista"/>
+              <w:pStyle w:val="ListParagraph"/>
               <w:numPr>
                 <w:ilvl w:val="0"/>
                 <w:numId w:val="3"/>
@@ -1844,7 +1844,7 @@
           </w:tcPr>
           <w:p>
             <w:pPr>
-              <w:pStyle w:val="Prrafodelista"/>
+              <w:pStyle w:val="ListParagraph"/>
               <w:numPr>
                 <w:ilvl w:val="1"/>
                 <w:numId w:val="3"/>
@@ -1871,7 +1871,7 @@
           </w:p>
           <w:p>
             <w:pPr>
-              <w:pStyle w:val="Prrafodelista"/>
+              <w:pStyle w:val="ListParagraph"/>
               <w:numPr>
                 <w:ilvl w:val="2"/>
                 <w:numId w:val="3"/>
@@ -1893,7 +1893,7 @@
           </w:p>
           <w:p>
             <w:pPr>
-              <w:pStyle w:val="Prrafodelista"/>
+              <w:pStyle w:val="ListParagraph"/>
               <w:numPr>
                 <w:ilvl w:val="2"/>
                 <w:numId w:val="3"/>
@@ -1926,7 +1926,7 @@
           </w:tcPr>
           <w:p>
             <w:pPr>
-              <w:pStyle w:val="Prrafodelista"/>
+              <w:pStyle w:val="ListParagraph"/>
               <w:numPr>
                 <w:ilvl w:val="0"/>
                 <w:numId w:val="3"/>
@@ -1973,7 +1973,7 @@
           </w:tcPr>
           <w:p>
             <w:pPr>
-              <w:pStyle w:val="Prrafodelista"/>
+              <w:pStyle w:val="ListParagraph"/>
               <w:ind w:left="230"/>
               <w:jc w:val="both"/>
             </w:pPr>
@@ -1997,7 +1997,7 @@
           </w:tcPr>
           <w:p>
             <w:pPr>
-              <w:pStyle w:val="Prrafodelista"/>
+              <w:pStyle w:val="ListParagraph"/>
               <w:numPr>
                 <w:ilvl w:val="0"/>
                 <w:numId w:val="3"/>
@@ -2039,7 +2039,7 @@
           </w:tcPr>
           <w:p>
             <w:pPr>
-              <w:pStyle w:val="Prrafodelista"/>
+              <w:pStyle w:val="ListParagraph"/>
               <w:numPr>
                 <w:ilvl w:val="1"/>
                 <w:numId w:val="3"/>
@@ -2057,7 +2057,7 @@
           </w:p>
           <w:p>
             <w:pPr>
-              <w:pStyle w:val="Prrafodelista"/>
+              <w:pStyle w:val="ListParagraph"/>
               <w:numPr>
                 <w:ilvl w:val="2"/>
                 <w:numId w:val="3"/>
@@ -2082,7 +2082,7 @@
           </w:p>
           <w:p>
             <w:pPr>
-              <w:pStyle w:val="Prrafodelista"/>
+              <w:pStyle w:val="ListParagraph"/>
               <w:numPr>
                 <w:ilvl w:val="2"/>
                 <w:numId w:val="3"/>
@@ -2107,7 +2107,7 @@
           </w:p>
           <w:p>
             <w:pPr>
-              <w:pStyle w:val="Prrafodelista"/>
+              <w:pStyle w:val="ListParagraph"/>
               <w:numPr>
                 <w:ilvl w:val="2"/>
                 <w:numId w:val="3"/>
@@ -2126,7 +2126,7 @@
           </w:p>
           <w:p>
             <w:pPr>
-              <w:pStyle w:val="Prrafodelista"/>
+              <w:pStyle w:val="ListParagraph"/>
               <w:numPr>
                 <w:ilvl w:val="1"/>
                 <w:numId w:val="3"/>
@@ -2144,7 +2144,7 @@
           </w:p>
           <w:p>
             <w:pPr>
-              <w:pStyle w:val="Prrafodelista"/>
+              <w:pStyle w:val="ListParagraph"/>
               <w:numPr>
                 <w:ilvl w:val="2"/>
                 <w:numId w:val="3"/>
@@ -2169,7 +2169,7 @@
           </w:p>
           <w:p>
             <w:pPr>
-              <w:pStyle w:val="Prrafodelista"/>
+              <w:pStyle w:val="ListParagraph"/>
               <w:numPr>
                 <w:ilvl w:val="2"/>
                 <w:numId w:val="3"/>
@@ -2182,7 +2182,7 @@
           </w:p>
           <w:p>
             <w:pPr>
-              <w:pStyle w:val="Prrafodelista"/>
+              <w:pStyle w:val="ListParagraph"/>
               <w:numPr>
                 <w:ilvl w:val="1"/>
                 <w:numId w:val="3"/>
@@ -2200,7 +2200,7 @@
           </w:p>
           <w:p>
             <w:pPr>
-              <w:pStyle w:val="Prrafodelista"/>
+              <w:pStyle w:val="ListParagraph"/>
               <w:numPr>
                 <w:ilvl w:val="2"/>
                 <w:numId w:val="3"/>
@@ -2225,7 +2225,7 @@
           </w:p>
           <w:p>
             <w:pPr>
-              <w:pStyle w:val="Prrafodelista"/>
+              <w:pStyle w:val="ListParagraph"/>
               <w:numPr>
                 <w:ilvl w:val="2"/>
                 <w:numId w:val="3"/>
@@ -2238,7 +2238,7 @@
           </w:p>
           <w:p>
             <w:pPr>
-              <w:pStyle w:val="Prrafodelista"/>
+              <w:pStyle w:val="ListParagraph"/>
               <w:numPr>
                 <w:ilvl w:val="1"/>
                 <w:numId w:val="3"/>
@@ -2259,7 +2259,7 @@
           </w:p>
           <w:p>
             <w:pPr>
-              <w:pStyle w:val="Prrafodelista"/>
+              <w:pStyle w:val="ListParagraph"/>
               <w:numPr>
                 <w:ilvl w:val="2"/>
                 <w:numId w:val="3"/>
@@ -2287,7 +2287,7 @@
           </w:p>
           <w:p>
             <w:pPr>
-              <w:pStyle w:val="Prrafodelista"/>
+              <w:pStyle w:val="ListParagraph"/>
               <w:numPr>
                 <w:ilvl w:val="2"/>
                 <w:numId w:val="3"/>
@@ -2315,7 +2315,7 @@
           </w:p>
           <w:p>
             <w:pPr>
-              <w:pStyle w:val="Prrafodelista"/>
+              <w:pStyle w:val="ListParagraph"/>
               <w:numPr>
                 <w:ilvl w:val="2"/>
                 <w:numId w:val="3"/>
@@ -2334,7 +2334,7 @@
           </w:p>
           <w:p>
             <w:pPr>
-              <w:pStyle w:val="Prrafodelista"/>
+              <w:pStyle w:val="ListParagraph"/>
               <w:numPr>
                 <w:ilvl w:val="2"/>
                 <w:numId w:val="3"/>
@@ -2370,7 +2370,7 @@
           </w:tcPr>
           <w:p>
             <w:pPr>
-              <w:pStyle w:val="Prrafodelista"/>
+              <w:pStyle w:val="ListParagraph"/>
               <w:numPr>
                 <w:ilvl w:val="0"/>
                 <w:numId w:val="3"/>
@@ -2385,13 +2385,7 @@
               <w:t>Sistema</w:t>
             </w:r>
             <w:r>
-              <w:t xml:space="preserve"> habilita los siguientes campos para modificar: Dirección de envió, fecha estimada de entrega, descuento</w:t>
-            </w:r>
-            <w:r>
-              <w:t>, motivo de envío</w:t>
-            </w:r>
-            <w:r>
-              <w:t>.</w:t>
+              <w:t xml:space="preserve"> habilita los siguientes campos para modificar: Dirección de envió, fecha estimada de entrega, descuento.</w:t>
             </w:r>
           </w:p>
         </w:tc>
@@ -2408,7 +2402,7 @@
           </w:tcPr>
           <w:p>
             <w:pPr>
-              <w:pStyle w:val="Prrafodelista"/>
+              <w:pStyle w:val="ListParagraph"/>
               <w:ind w:left="230"/>
               <w:jc w:val="both"/>
             </w:pPr>
@@ -2432,7 +2426,7 @@
           </w:tcPr>
           <w:p>
             <w:pPr>
-              <w:pStyle w:val="Prrafodelista"/>
+              <w:pStyle w:val="ListParagraph"/>
               <w:numPr>
                 <w:ilvl w:val="0"/>
                 <w:numId w:val="3"/>
@@ -2449,6 +2443,8 @@
             <w:r>
               <w:t xml:space="preserve"> desea eliminar productos del pedido</w:t>
             </w:r>
+            <w:bookmarkStart w:id="1" w:name="_GoBack"/>
+            <w:bookmarkEnd w:id="1"/>
           </w:p>
         </w:tc>
         <w:tc>
@@ -2464,7 +2460,7 @@
           </w:tcPr>
           <w:p>
             <w:pPr>
-              <w:pStyle w:val="Prrafodelista"/>
+              <w:pStyle w:val="ListParagraph"/>
               <w:ind w:left="230"/>
               <w:jc w:val="both"/>
             </w:pPr>
@@ -2488,7 +2484,7 @@
           </w:tcPr>
           <w:p>
             <w:pPr>
-              <w:pStyle w:val="Prrafodelista"/>
+              <w:pStyle w:val="ListParagraph"/>
               <w:numPr>
                 <w:ilvl w:val="0"/>
                 <w:numId w:val="3"/>
@@ -2532,7 +2528,7 @@
           </w:tcPr>
           <w:p>
             <w:pPr>
-              <w:pStyle w:val="Prrafodelista"/>
+              <w:pStyle w:val="ListParagraph"/>
               <w:ind w:left="230"/>
               <w:jc w:val="both"/>
             </w:pPr>
@@ -2556,7 +2552,7 @@
           </w:tcPr>
           <w:p>
             <w:pPr>
-              <w:pStyle w:val="Prrafodelista"/>
+              <w:pStyle w:val="ListParagraph"/>
               <w:numPr>
                 <w:ilvl w:val="0"/>
                 <w:numId w:val="3"/>
@@ -2588,7 +2584,7 @@
           </w:tcPr>
           <w:p>
             <w:pPr>
-              <w:pStyle w:val="Prrafodelista"/>
+              <w:pStyle w:val="ListParagraph"/>
               <w:numPr>
                 <w:ilvl w:val="1"/>
                 <w:numId w:val="3"/>
@@ -2612,7 +2608,7 @@
           </w:p>
           <w:p>
             <w:pPr>
-              <w:pStyle w:val="Prrafodelista"/>
+              <w:pStyle w:val="ListParagraph"/>
               <w:numPr>
                 <w:ilvl w:val="2"/>
                 <w:numId w:val="3"/>
@@ -2651,7 +2647,7 @@
           </w:tcPr>
           <w:p>
             <w:pPr>
-              <w:pStyle w:val="Prrafodelista"/>
+              <w:pStyle w:val="ListParagraph"/>
               <w:numPr>
                 <w:ilvl w:val="0"/>
                 <w:numId w:val="3"/>
@@ -2695,7 +2691,7 @@
           </w:tcPr>
           <w:p>
             <w:pPr>
-              <w:pStyle w:val="Prrafodelista"/>
+              <w:pStyle w:val="ListParagraph"/>
               <w:ind w:left="230"/>
               <w:jc w:val="both"/>
             </w:pPr>
@@ -2719,7 +2715,7 @@
           </w:tcPr>
           <w:p>
             <w:pPr>
-              <w:pStyle w:val="Prrafodelista"/>
+              <w:pStyle w:val="ListParagraph"/>
               <w:numPr>
                 <w:ilvl w:val="0"/>
                 <w:numId w:val="3"/>
@@ -2757,7 +2753,7 @@
           </w:tcPr>
           <w:p>
             <w:pPr>
-              <w:pStyle w:val="Prrafodelista"/>
+              <w:pStyle w:val="ListParagraph"/>
               <w:numPr>
                 <w:ilvl w:val="1"/>
                 <w:numId w:val="3"/>
@@ -2781,7 +2777,7 @@
           </w:p>
           <w:p>
             <w:pPr>
-              <w:pStyle w:val="Prrafodelista"/>
+              <w:pStyle w:val="ListParagraph"/>
               <w:numPr>
                 <w:ilvl w:val="2"/>
                 <w:numId w:val="3"/>
@@ -2814,7 +2810,7 @@
           </w:tcPr>
           <w:p>
             <w:pPr>
-              <w:pStyle w:val="Prrafodelista"/>
+              <w:pStyle w:val="ListParagraph"/>
               <w:numPr>
                 <w:ilvl w:val="0"/>
                 <w:numId w:val="3"/>
@@ -2846,7 +2842,7 @@
           </w:tcPr>
           <w:p>
             <w:pPr>
-              <w:pStyle w:val="Prrafodelista"/>
+              <w:pStyle w:val="ListParagraph"/>
               <w:numPr>
                 <w:ilvl w:val="1"/>
                 <w:numId w:val="3"/>
@@ -2876,7 +2872,7 @@
           </w:p>
           <w:p>
             <w:pPr>
-              <w:pStyle w:val="Prrafodelista"/>
+              <w:pStyle w:val="ListParagraph"/>
               <w:numPr>
                 <w:ilvl w:val="2"/>
                 <w:numId w:val="3"/>
@@ -2913,7 +2909,7 @@
           </w:p>
           <w:p>
             <w:pPr>
-              <w:pStyle w:val="Prrafodelista"/>
+              <w:pStyle w:val="ListParagraph"/>
               <w:numPr>
                 <w:ilvl w:val="3"/>
                 <w:numId w:val="3"/>
@@ -2926,7 +2922,7 @@
           </w:p>
           <w:p>
             <w:pPr>
-              <w:pStyle w:val="Prrafodelista"/>
+              <w:pStyle w:val="ListParagraph"/>
               <w:numPr>
                 <w:ilvl w:val="4"/>
                 <w:numId w:val="3"/>
@@ -2939,7 +2935,7 @@
           </w:p>
           <w:p>
             <w:pPr>
-              <w:pStyle w:val="Prrafodelista"/>
+              <w:pStyle w:val="ListParagraph"/>
               <w:numPr>
                 <w:ilvl w:val="3"/>
                 <w:numId w:val="3"/>
@@ -2952,7 +2948,7 @@
           </w:p>
           <w:p>
             <w:pPr>
-              <w:pStyle w:val="Prrafodelista"/>
+              <w:pStyle w:val="ListParagraph"/>
               <w:numPr>
                 <w:ilvl w:val="4"/>
                 <w:numId w:val="3"/>
@@ -2985,7 +2981,7 @@
           </w:tcPr>
           <w:p>
             <w:pPr>
-              <w:pStyle w:val="Prrafodelista"/>
+              <w:pStyle w:val="ListParagraph"/>
               <w:numPr>
                 <w:ilvl w:val="0"/>
                 <w:numId w:val="3"/>
@@ -3018,7 +3014,7 @@
           </w:tcPr>
           <w:p>
             <w:pPr>
-              <w:pStyle w:val="Prrafodelista"/>
+              <w:pStyle w:val="ListParagraph"/>
               <w:ind w:left="230"/>
               <w:jc w:val="both"/>
             </w:pPr>
@@ -3042,7 +3038,7 @@
           </w:tcPr>
           <w:p>
             <w:pPr>
-              <w:pStyle w:val="Prrafodelista"/>
+              <w:pStyle w:val="ListParagraph"/>
               <w:numPr>
                 <w:ilvl w:val="0"/>
                 <w:numId w:val="3"/>
@@ -3071,7 +3067,7 @@
           </w:tcPr>
           <w:p>
             <w:pPr>
-              <w:pStyle w:val="Prrafodelista"/>
+              <w:pStyle w:val="ListParagraph"/>
               <w:ind w:left="737"/>
               <w:jc w:val="both"/>
             </w:pPr>
@@ -3095,7 +3091,7 @@
           </w:tcPr>
           <w:p>
             <w:pPr>
-              <w:pStyle w:val="Prrafodelista"/>
+              <w:pStyle w:val="ListParagraph"/>
               <w:numPr>
                 <w:ilvl w:val="0"/>
                 <w:numId w:val="3"/>
@@ -3124,7 +3120,7 @@
           </w:tcPr>
           <w:p>
             <w:pPr>
-              <w:pStyle w:val="Prrafodelista"/>
+              <w:pStyle w:val="ListParagraph"/>
               <w:numPr>
                 <w:ilvl w:val="1"/>
                 <w:numId w:val="3"/>
@@ -3142,7 +3138,7 @@
           </w:p>
           <w:p>
             <w:pPr>
-              <w:pStyle w:val="Prrafodelista"/>
+              <w:pStyle w:val="ListParagraph"/>
               <w:numPr>
                 <w:ilvl w:val="2"/>
                 <w:numId w:val="3"/>
@@ -3155,7 +3151,7 @@
           </w:p>
           <w:p>
             <w:pPr>
-              <w:pStyle w:val="Prrafodelista"/>
+              <w:pStyle w:val="ListParagraph"/>
               <w:numPr>
                 <w:ilvl w:val="2"/>
                 <w:numId w:val="3"/>
@@ -3163,12 +3159,7 @@
               <w:jc w:val="both"/>
             </w:pPr>
             <w:r>
-              <w:t>Se regresa al paso 14</w:t>
-            </w:r>
-            <w:bookmarkStart w:id="1" w:name="_GoBack"/>
-            <w:bookmarkEnd w:id="1"/>
-            <w:r>
-              <w:t>.</w:t>
+              <w:t>Se regresa al paso 14.</w:t>
             </w:r>
           </w:p>
         </w:tc>
@@ -3190,7 +3181,7 @@
           </w:tcPr>
           <w:p>
             <w:pPr>
-              <w:pStyle w:val="Prrafodelista"/>
+              <w:pStyle w:val="ListParagraph"/>
               <w:numPr>
                 <w:ilvl w:val="0"/>
                 <w:numId w:val="3"/>
@@ -3228,7 +3219,7 @@
           </w:tcPr>
           <w:p>
             <w:pPr>
-              <w:pStyle w:val="Prrafodelista"/>
+              <w:pStyle w:val="ListParagraph"/>
               <w:ind w:left="230"/>
               <w:jc w:val="both"/>
             </w:pPr>
@@ -3252,7 +3243,7 @@
           </w:tcPr>
           <w:p>
             <w:pPr>
-              <w:pStyle w:val="Prrafodelista"/>
+              <w:pStyle w:val="ListParagraph"/>
               <w:numPr>
                 <w:ilvl w:val="0"/>
                 <w:numId w:val="3"/>
@@ -3290,7 +3281,7 @@
           </w:tcPr>
           <w:p>
             <w:pPr>
-              <w:pStyle w:val="Prrafodelista"/>
+              <w:pStyle w:val="ListParagraph"/>
               <w:ind w:left="230"/>
               <w:jc w:val="both"/>
             </w:pPr>
@@ -3314,7 +3305,7 @@
           </w:tcPr>
           <w:p>
             <w:pPr>
-              <w:pStyle w:val="Prrafodelista"/>
+              <w:pStyle w:val="ListParagraph"/>
               <w:numPr>
                 <w:ilvl w:val="0"/>
                 <w:numId w:val="3"/>
@@ -3352,7 +3343,7 @@
           </w:tcPr>
           <w:p>
             <w:pPr>
-              <w:pStyle w:val="Prrafodelista"/>
+              <w:pStyle w:val="ListParagraph"/>
               <w:ind w:left="230"/>
               <w:jc w:val="both"/>
             </w:pPr>
@@ -3367,7 +3358,7 @@
           </w:tcPr>
           <w:p>
             <w:pPr>
-              <w:pStyle w:val="Prrafodelista"/>
+              <w:pStyle w:val="ListParagraph"/>
               <w:numPr>
                 <w:ilvl w:val="0"/>
                 <w:numId w:val="3"/>
@@ -3393,7 +3384,7 @@
           </w:tcPr>
           <w:p>
             <w:pPr>
-              <w:pStyle w:val="Prrafodelista"/>
+              <w:pStyle w:val="ListParagraph"/>
               <w:ind w:left="230"/>
               <w:jc w:val="both"/>
             </w:pPr>
@@ -3408,7 +3399,7 @@
           </w:tcPr>
           <w:p>
             <w:pPr>
-              <w:pStyle w:val="Prrafodelista"/>
+              <w:pStyle w:val="ListParagraph"/>
               <w:numPr>
                 <w:ilvl w:val="0"/>
                 <w:numId w:val="3"/>
@@ -3449,7 +3440,7 @@
           </w:tcPr>
           <w:p>
             <w:pPr>
-              <w:pStyle w:val="Prrafodelista"/>
+              <w:pStyle w:val="ListParagraph"/>
               <w:numPr>
                 <w:ilvl w:val="1"/>
                 <w:numId w:val="3"/>
@@ -3473,7 +3464,7 @@
           </w:p>
           <w:p>
             <w:pPr>
-              <w:pStyle w:val="Prrafodelista"/>
+              <w:pStyle w:val="ListParagraph"/>
               <w:numPr>
                 <w:ilvl w:val="2"/>
                 <w:numId w:val="3"/>
@@ -3509,7 +3500,7 @@
           </w:tcPr>
           <w:p>
             <w:pPr>
-              <w:pStyle w:val="Prrafodelista"/>
+              <w:pStyle w:val="ListParagraph"/>
               <w:numPr>
                 <w:ilvl w:val="0"/>
                 <w:numId w:val="3"/>
@@ -3535,7 +3526,7 @@
           </w:tcPr>
           <w:p>
             <w:pPr>
-              <w:pStyle w:val="Prrafodelista"/>
+              <w:pStyle w:val="ListParagraph"/>
               <w:ind w:left="230"/>
               <w:jc w:val="both"/>
             </w:pPr>
@@ -3559,7 +3550,7 @@
           </w:tcPr>
           <w:p>
             <w:pPr>
-              <w:pStyle w:val="Prrafodelista"/>
+              <w:pStyle w:val="ListParagraph"/>
               <w:numPr>
                 <w:ilvl w:val="0"/>
                 <w:numId w:val="3"/>
@@ -3585,7 +3576,7 @@
           </w:tcPr>
           <w:p>
             <w:pPr>
-              <w:pStyle w:val="Prrafodelista"/>
+              <w:pStyle w:val="ListParagraph"/>
               <w:numPr>
                 <w:ilvl w:val="1"/>
                 <w:numId w:val="3"/>
@@ -3603,7 +3594,7 @@
           </w:p>
           <w:p>
             <w:pPr>
-              <w:pStyle w:val="Prrafodelista"/>
+              <w:pStyle w:val="ListParagraph"/>
               <w:numPr>
                 <w:ilvl w:val="2"/>
                 <w:numId w:val="3"/>
@@ -3616,7 +3607,7 @@
           </w:p>
           <w:p>
             <w:pPr>
-              <w:pStyle w:val="Prrafodelista"/>
+              <w:pStyle w:val="ListParagraph"/>
               <w:numPr>
                 <w:ilvl w:val="2"/>
                 <w:numId w:val="3"/>
@@ -3646,7 +3637,7 @@
           </w:tcPr>
           <w:p>
             <w:pPr>
-              <w:pStyle w:val="Prrafodelista"/>
+              <w:pStyle w:val="ListParagraph"/>
               <w:numPr>
                 <w:ilvl w:val="0"/>
                 <w:numId w:val="3"/>
@@ -3678,7 +3669,7 @@
           </w:tcPr>
           <w:p>
             <w:pPr>
-              <w:pStyle w:val="Prrafodelista"/>
+              <w:pStyle w:val="ListParagraph"/>
               <w:ind w:left="230"/>
               <w:jc w:val="both"/>
             </w:pPr>
@@ -3702,7 +3693,7 @@
           </w:tcPr>
           <w:p>
             <w:pPr>
-              <w:pStyle w:val="Prrafodelista"/>
+              <w:pStyle w:val="ListParagraph"/>
               <w:numPr>
                 <w:ilvl w:val="0"/>
                 <w:numId w:val="3"/>
@@ -3728,7 +3719,7 @@
           </w:tcPr>
           <w:p>
             <w:pPr>
-              <w:pStyle w:val="Prrafodelista"/>
+              <w:pStyle w:val="ListParagraph"/>
               <w:ind w:left="230"/>
               <w:jc w:val="both"/>
             </w:pPr>
@@ -4636,13 +4627,13 @@
     <w:qFormat/>
     <w:rsid w:val="00425277"/>
   </w:style>
-  <w:style w:type="character" w:default="1" w:styleId="Fuentedeprrafopredeter">
+  <w:style w:type="character" w:default="1" w:styleId="DefaultParagraphFont">
     <w:name w:val="Default Paragraph Font"/>
     <w:uiPriority w:val="1"/>
     <w:semiHidden/>
     <w:unhideWhenUsed/>
   </w:style>
-  <w:style w:type="table" w:default="1" w:styleId="Tablanormal">
+  <w:style w:type="table" w:default="1" w:styleId="TableNormal">
     <w:name w:val="Normal Table"/>
     <w:uiPriority w:val="99"/>
     <w:semiHidden/>
@@ -4657,15 +4648,15 @@
       </w:tblCellMar>
     </w:tblPr>
   </w:style>
-  <w:style w:type="numbering" w:default="1" w:styleId="Sinlista">
+  <w:style w:type="numbering" w:default="1" w:styleId="NoList">
     <w:name w:val="No List"/>
     <w:uiPriority w:val="99"/>
     <w:semiHidden/>
     <w:unhideWhenUsed/>
   </w:style>
-  <w:style w:type="table" w:styleId="Tablaconcuadrcula">
+  <w:style w:type="table" w:styleId="TableGrid">
     <w:name w:val="Table Grid"/>
-    <w:basedOn w:val="Tablanormal"/>
+    <w:basedOn w:val="TableNormal"/>
     <w:uiPriority w:val="59"/>
     <w:rsid w:val="00D842C6"/>
     <w:pPr>
@@ -4689,7 +4680,7 @@
       </w:tblCellMar>
     </w:tblPr>
   </w:style>
-  <w:style w:type="paragraph" w:styleId="Prrafodelista">
+  <w:style w:type="paragraph" w:styleId="ListParagraph">
     <w:name w:val="List Paragraph"/>
     <w:basedOn w:val="Normal"/>
     <w:uiPriority w:val="34"/>
@@ -4863,13 +4854,13 @@
     <w:name w:val="Normal"/>
     <w:qFormat/>
   </w:style>
-  <w:style w:type="character" w:default="1" w:styleId="Fuentedeprrafopredeter">
+  <w:style w:type="character" w:default="1" w:styleId="DefaultParagraphFont">
     <w:name w:val="Default Paragraph Font"/>
     <w:uiPriority w:val="1"/>
     <w:semiHidden/>
     <w:unhideWhenUsed/>
   </w:style>
-  <w:style w:type="table" w:default="1" w:styleId="Tablanormal">
+  <w:style w:type="table" w:default="1" w:styleId="TableNormal">
     <w:name w:val="Normal Table"/>
     <w:uiPriority w:val="99"/>
     <w:semiHidden/>
@@ -4884,7 +4875,7 @@
       </w:tblCellMar>
     </w:tblPr>
   </w:style>
-  <w:style w:type="numbering" w:default="1" w:styleId="Sinlista">
+  <w:style w:type="numbering" w:default="1" w:styleId="NoList">
     <w:name w:val="No List"/>
     <w:uiPriority w:val="99"/>
     <w:semiHidden/>

</xml_diff>